<commit_message>
change column titles in Table 5
</commit_message>
<xml_diff>
--- a/graphics/Table 5.docx
+++ b/graphics/Table 5.docx
@@ -28,12 +28,7 @@
         <w:t xml:space="preserve">rganism- and landscape-level quantities </w:t>
       </w:r>
       <w:r>
-        <w:t>are presented with the units in which they were reported in the primary literature, w</w:t>
-      </w:r>
-      <w:bookmarkStart w:id="0" w:name="_GoBack"/>
-      <w:bookmarkEnd w:id="0"/>
-      <w:r>
-        <w:t xml:space="preserve">hich vary from interaction to interaction. For instance, the “currency” of an interaction could be expressed in individuals or biomass, densities could be </w:t>
+        <w:t xml:space="preserve">are presented with the units in which they were reported in the primary literature, which vary from interaction to interaction. For instance, the “currency” of an interaction could be expressed in individuals or biomass, densities could be </w:t>
       </w:r>
       <w:proofErr w:type="spellStart"/>
       <w:r>
@@ -237,7 +232,25 @@
                 <w:sz w:val="14"/>
                 <w:szCs w:val="14"/>
               </w:rPr>
-              <w:t>Organism-level</w:t>
+              <w:t>Consumer</w:t>
+            </w:r>
+            <w:r>
+              <w:rPr>
+                <w:rFonts w:ascii="Arial" w:eastAsia="Times New Roman" w:hAnsi="Arial" w:cs="Arial"/>
+                <w:color w:val="000000"/>
+                <w:sz w:val="14"/>
+                <w:szCs w:val="14"/>
+              </w:rPr>
+              <w:t xml:space="preserve"> </w:t>
+            </w:r>
+            <w:r>
+              <w:rPr>
+                <w:rFonts w:ascii="Arial" w:eastAsia="Times New Roman" w:hAnsi="Arial" w:cs="Arial"/>
+                <w:color w:val="000000"/>
+                <w:sz w:val="14"/>
+                <w:szCs w:val="14"/>
+              </w:rPr>
+              <w:t>level</w:t>
             </w:r>
           </w:p>
         </w:tc>
@@ -269,7 +282,39 @@
                 <w:sz w:val="14"/>
                 <w:szCs w:val="14"/>
               </w:rPr>
-              <w:t>Landscape-level</w:t>
+              <w:t xml:space="preserve">Resource </w:t>
+            </w:r>
+            <w:r>
+              <w:rPr>
+                <w:rFonts w:ascii="Arial" w:eastAsia="Times New Roman" w:hAnsi="Arial" w:cs="Arial"/>
+                <w:iCs/>
+                <w:color w:val="000000"/>
+                <w:sz w:val="14"/>
+                <w:szCs w:val="14"/>
+              </w:rPr>
+              <w:t>patch</w:t>
+            </w:r>
+            <w:r>
+              <w:rPr>
+                <w:rFonts w:ascii="Arial" w:eastAsia="Times New Roman" w:hAnsi="Arial" w:cs="Arial"/>
+                <w:iCs/>
+                <w:color w:val="000000"/>
+                <w:sz w:val="14"/>
+                <w:szCs w:val="14"/>
+              </w:rPr>
+              <w:t xml:space="preserve"> </w:t>
+            </w:r>
+            <w:bookmarkStart w:id="0" w:name="_GoBack"/>
+            <w:bookmarkEnd w:id="0"/>
+            <w:r>
+              <w:rPr>
+                <w:rFonts w:ascii="Arial" w:eastAsia="Times New Roman" w:hAnsi="Arial" w:cs="Arial"/>
+                <w:iCs/>
+                <w:color w:val="000000"/>
+                <w:sz w:val="14"/>
+                <w:szCs w:val="14"/>
+              </w:rPr>
+              <w:t>level</w:t>
             </w:r>
           </w:p>
         </w:tc>
@@ -305,7 +350,16 @@
                 <w:sz w:val="14"/>
                 <w:szCs w:val="14"/>
               </w:rPr>
-              <w:t>Consumer timescales</w:t>
+              <w:t>T</w:t>
+            </w:r>
+            <w:r>
+              <w:rPr>
+                <w:rFonts w:ascii="Arial" w:eastAsia="Times New Roman" w:hAnsi="Arial" w:cs="Arial"/>
+                <w:color w:val="000000"/>
+                <w:sz w:val="14"/>
+                <w:szCs w:val="14"/>
+              </w:rPr>
+              <w:t>imescales</w:t>
             </w:r>
           </w:p>
         </w:tc>
@@ -27317,7 +27371,7 @@
 </file>
 
 <file path=customXml/itemProps1.xml><?xml version="1.0" encoding="utf-8"?>
-<ds:datastoreItem xmlns:ds="http://schemas.openxmlformats.org/officeDocument/2006/customXml" ds:itemID="{161A3B9B-AE85-477D-AD86-ADD8E3D66BBE}">
+<ds:datastoreItem xmlns:ds="http://schemas.openxmlformats.org/officeDocument/2006/customXml" ds:itemID="{48BE7427-4391-4BC6-B1AB-0CEE0FB7A5BF}">
   <ds:schemaRefs>
     <ds:schemaRef ds:uri="http://schemas.openxmlformats.org/officeDocument/2006/bibliography"/>
   </ds:schemaRefs>

</xml_diff>